<commit_message>
aggiunta mod2 da utente1
</commit_message>
<xml_diff>
--- a/pubblicare_su_github.docx
+++ b/pubblicare_su_github.docx
@@ -4,12 +4,30 @@
   <w:body>
     <w:p>
       <w:r>
-        <w:t>Test caricamento repo su github</w:t>
+        <w:t xml:space="preserve">Test caricamento </w:t>
+      </w:r>
+      <w:proofErr w:type="spellStart"/>
+      <w:r>
+        <w:t>repo</w:t>
+      </w:r>
+      <w:proofErr w:type="spellEnd"/>
+      <w:r>
+        <w:t xml:space="preserve"> su </w:t>
+      </w:r>
+      <w:proofErr w:type="spellStart"/>
+      <w:r>
+        <w:t>github</w:t>
+      </w:r>
+      <w:proofErr w:type="spellEnd"/>
+    </w:p>
+    <w:p>
+      <w:r>
+        <w:t>Mod1</w:t>
       </w:r>
     </w:p>
     <w:p>
       <w:r>
-        <w:t>Mod1</w:t>
+        <w:t>Mod2 da utente1</w:t>
       </w:r>
       <w:bookmarkStart w:id="0" w:name="_GoBack"/>
       <w:bookmarkEnd w:id="0"/>

</xml_diff>